<commit_message>
Defined new tasks as of 20151015
</commit_message>
<xml_diff>
--- a/Susan_and_Alain_TODOs.docx
+++ b/Susan_and_Alain_TODOs.docx
@@ -9,14 +9,21 @@
           <w:ilvl w:val="0"/>
           <w:numId w:val="1"/>
         </w:numPr>
-      </w:pPr>
-      <w:proofErr w:type="gramStart"/>
-      <w:r>
-        <w:t>add</w:t>
-      </w:r>
-      <w:proofErr w:type="gramEnd"/>
-      <w:r>
-        <w:t xml:space="preserve"> pictures</w:t>
+        <w:rPr>
+          <w:b/>
+        </w:rPr>
+      </w:pPr>
+      <w:r>
+        <w:rPr>
+          <w:b/>
+        </w:rPr>
+        <w:t>center</w:t>
+      </w:r>
+      <w:r>
+        <w:rPr>
+          <w:b/>
+        </w:rPr>
+        <w:t xml:space="preserve"> – used &lt;div class=“container”&gt;</w:t>
       </w:r>
     </w:p>
     <w:p>
@@ -26,12 +33,22 @@
           <w:ilvl w:val="0"/>
           <w:numId w:val="1"/>
         </w:numPr>
-      </w:pPr>
-      <w:proofErr w:type="gramStart"/>
-      <w:r>
-        <w:t>center</w:t>
-      </w:r>
-      <w:proofErr w:type="gramEnd"/>
+        <w:rPr>
+          <w:b/>
+        </w:rPr>
+      </w:pPr>
+      <w:r>
+        <w:rPr>
+          <w:b/>
+        </w:rPr>
+        <w:t>add margin</w:t>
+      </w:r>
+      <w:r>
+        <w:rPr>
+          <w:b/>
+        </w:rPr>
+        <w:t xml:space="preserve"> - used &lt;div class=“container”&gt;</w:t>
+      </w:r>
     </w:p>
     <w:p>
       <w:pPr>
@@ -40,17 +57,174 @@
           <w:ilvl w:val="0"/>
           <w:numId w:val="1"/>
         </w:numPr>
-      </w:pPr>
-      <w:proofErr w:type="gramStart"/>
-      <w:r>
-        <w:t>add</w:t>
-      </w:r>
-      <w:proofErr w:type="gramEnd"/>
-      <w:r>
-        <w:t xml:space="preserve"> margin</w:t>
+        <w:rPr>
+          <w:b/>
+        </w:rPr>
+      </w:pPr>
+      <w:r>
+        <w:rPr>
+          <w:b/>
+        </w:rPr>
+        <w:t>center justified tabs – used &lt;ul class="nav nav-tabs nav-justified"&gt;</w:t>
+      </w:r>
+    </w:p>
+    <w:p>
+      <w:pPr>
+        <w:ind w:left="360"/>
+        <w:rPr>
+          <w:b/>
+        </w:rPr>
+      </w:pPr>
+    </w:p>
+    <w:p>
+      <w:pPr>
+        <w:ind w:left="360"/>
+      </w:pPr>
+      <w:r>
+        <w:t>Home</w:t>
+      </w:r>
+    </w:p>
+    <w:p>
+      <w:pPr>
+        <w:ind w:left="360"/>
+      </w:pPr>
+      <w:r>
+        <w:t>-</w:t>
+      </w:r>
+      <w:r>
+        <w:t>make the carousel pictures uniform</w:t>
+      </w:r>
+    </w:p>
+    <w:p>
+      <w:pPr>
+        <w:ind w:left="360"/>
+      </w:pPr>
+      <w:r>
+        <w:t>-move the text and carousel down</w:t>
+      </w:r>
+    </w:p>
+    <w:p>
+      <w:pPr>
+        <w:ind w:left="360"/>
+      </w:pPr>
+      <w:r>
+        <w:t>-</w:t>
+      </w:r>
+      <w:r>
+        <w:t>write better text</w:t>
+      </w:r>
+      <w:bookmarkStart w:id="0" w:name="_GoBack"/>
+      <w:bookmarkEnd w:id="0"/>
+    </w:p>
+    <w:p>
+      <w:pPr>
+        <w:ind w:left="360"/>
+      </w:pPr>
+    </w:p>
+    <w:p>
+      <w:pPr>
+        <w:ind w:left="360"/>
+      </w:pPr>
+      <w:r>
+        <w:t>Research</w:t>
+      </w:r>
+    </w:p>
+    <w:p>
+      <w:pPr>
+        <w:ind w:left="360"/>
+      </w:pPr>
+      <w:r>
+        <w:t>-decide on the content</w:t>
+      </w:r>
+    </w:p>
+    <w:p>
+      <w:pPr>
+        <w:ind w:left="360"/>
+      </w:pPr>
+      <w:r>
+        <w:t xml:space="preserve">-decide on a </w:t>
+      </w:r>
+      <w:r>
+        <w:t>layout</w:t>
+      </w:r>
+    </w:p>
+    <w:p>
+      <w:pPr>
+        <w:ind w:left="360"/>
+      </w:pPr>
+    </w:p>
+    <w:p>
+      <w:pPr>
+        <w:ind w:left="360"/>
+      </w:pPr>
+      <w:r>
+        <w:t>Publications</w:t>
+      </w:r>
+    </w:p>
+    <w:p>
+      <w:pPr>
+        <w:ind w:left="360"/>
+      </w:pPr>
+      <w:r>
+        <w:t>-put down text and working links</w:t>
+      </w:r>
+    </w:p>
+    <w:p>
+      <w:pPr>
+        <w:ind w:left="360"/>
+      </w:pPr>
+    </w:p>
+    <w:p>
+      <w:pPr>
+        <w:ind w:left="360"/>
+      </w:pPr>
+      <w:r>
+        <w:t>Members</w:t>
+      </w:r>
+    </w:p>
+    <w:p>
+      <w:pPr>
+        <w:ind w:left="360"/>
+      </w:pPr>
+      <w:r>
+        <w:t>-establish and implement a layout</w:t>
+      </w:r>
+    </w:p>
+    <w:p>
+      <w:pPr>
+        <w:ind w:left="360"/>
+      </w:pPr>
+      <w:r>
+        <w:t>-create linkable personal pages</w:t>
+      </w:r>
+    </w:p>
+    <w:p>
+      <w:pPr>
+        <w:ind w:left="360"/>
+      </w:pPr>
+    </w:p>
+    <w:p>
+      <w:pPr>
+        <w:ind w:left="360"/>
+      </w:pPr>
+      <w:r>
+        <w:t xml:space="preserve">Contact </w:t>
+      </w:r>
+    </w:p>
+    <w:p>
+      <w:pPr>
+        <w:ind w:left="360"/>
+      </w:pPr>
+      <w:r>
+        <w:t>-move the picture and text down</w:t>
       </w:r>
     </w:p>
     <w:p/>
+    <w:p>
+      <w:r>
+        <w:t xml:space="preserve">Miscellaneous: </w:t>
+      </w:r>
+    </w:p>
     <w:p>
       <w:pPr>
         <w:pStyle w:val="ListParagraph"/>
@@ -59,19 +233,9 @@
           <w:numId w:val="2"/>
         </w:numPr>
       </w:pPr>
-      <w:proofErr w:type="gramStart"/>
-      <w:r>
-        <w:t>pick</w:t>
-      </w:r>
-      <w:proofErr w:type="gramEnd"/>
-      <w:r>
-        <w:t xml:space="preserve"> a bunch of CSS </w:t>
-      </w:r>
-      <w:proofErr w:type="spellStart"/>
-      <w:r>
-        <w:t>stylesheet</w:t>
-      </w:r>
-      <w:proofErr w:type="spellEnd"/>
+      <w:r>
+        <w:t>background color</w:t>
+      </w:r>
     </w:p>
     <w:p>
       <w:pPr>
@@ -81,21 +245,8 @@
           <w:numId w:val="2"/>
         </w:numPr>
       </w:pPr>
-      <w:proofErr w:type="gramStart"/>
-      <w:r>
-        <w:t>establish</w:t>
-      </w:r>
-      <w:proofErr w:type="gramEnd"/>
-      <w:r>
-        <w:t xml:space="preserve"> a </w:t>
-      </w:r>
-      <w:proofErr w:type="spellStart"/>
-      <w:r>
-        <w:t>git</w:t>
-      </w:r>
-      <w:proofErr w:type="spellEnd"/>
-      <w:r>
-        <w:t xml:space="preserve"> repository for the code</w:t>
+      <w:r>
+        <w:t>overall theme</w:t>
       </w:r>
     </w:p>
     <w:p>
@@ -105,14 +256,15 @@
           <w:ilvl w:val="0"/>
           <w:numId w:val="2"/>
         </w:numPr>
-      </w:pPr>
-      <w:proofErr w:type="gramStart"/>
-      <w:r>
-        <w:t>personal</w:t>
-      </w:r>
-      <w:proofErr w:type="gramEnd"/>
-      <w:r>
-        <w:t xml:space="preserve"> member pages</w:t>
+        <w:rPr>
+          <w:b/>
+        </w:rPr>
+      </w:pPr>
+      <w:r>
+        <w:rPr>
+          <w:b/>
+        </w:rPr>
+        <w:t>establish a git repository for the code</w:t>
       </w:r>
     </w:p>
     <w:p>
@@ -122,77 +274,13 @@
           <w:ilvl w:val="0"/>
           <w:numId w:val="2"/>
         </w:numPr>
-      </w:pPr>
-      <w:proofErr w:type="gramStart"/>
-      <w:r>
-        <w:t>gallery</w:t>
-      </w:r>
-      <w:proofErr w:type="gramEnd"/>
-    </w:p>
-    <w:p>
-      <w:pPr>
-        <w:pStyle w:val="ListParagraph"/>
-        <w:numPr>
-          <w:ilvl w:val="0"/>
-          <w:numId w:val="2"/>
-        </w:numPr>
-      </w:pPr>
-      <w:proofErr w:type="gramStart"/>
-      <w:r>
-        <w:t>research</w:t>
-      </w:r>
-      <w:proofErr w:type="gramEnd"/>
-      <w:r>
-        <w:t xml:space="preserve"> tabs, </w:t>
-      </w:r>
-      <w:proofErr w:type="spellStart"/>
-      <w:r>
-        <w:t>etc</w:t>
-      </w:r>
-      <w:proofErr w:type="spellEnd"/>
-    </w:p>
-    <w:p/>
-    <w:p>
-      <w:pPr>
-        <w:pStyle w:val="ListParagraph"/>
-        <w:numPr>
-          <w:ilvl w:val="0"/>
-          <w:numId w:val="3"/>
-        </w:numPr>
-      </w:pPr>
-      <w:proofErr w:type="gramStart"/>
-      <w:r>
-        <w:t>goat</w:t>
-      </w:r>
-      <w:proofErr w:type="gramEnd"/>
-      <w:r>
-        <w:t xml:space="preserve"> some where</w:t>
-      </w:r>
-    </w:p>
-    <w:p/>
-    <w:p>
-      <w:pPr>
-        <w:pStyle w:val="ListParagraph"/>
-        <w:numPr>
-          <w:ilvl w:val="0"/>
-          <w:numId w:val="4"/>
-        </w:numPr>
-      </w:pPr>
-      <w:proofErr w:type="gramStart"/>
-      <w:r>
-        <w:t>find</w:t>
-      </w:r>
-      <w:proofErr w:type="gramEnd"/>
-      <w:r>
-        <w:t xml:space="preserve"> other interesting website examples</w:t>
-      </w:r>
-    </w:p>
-    <w:p>
-      <w:pPr>
-        <w:pStyle w:val="ListParagraph"/>
-      </w:pPr>
-      <w:bookmarkStart w:id="0" w:name="_GoBack"/>
-      <w:bookmarkEnd w:id="0"/>
+        <w:rPr>
+          <w:b/>
+        </w:rPr>
+      </w:pPr>
+      <w:r>
+        <w:t>goat some where</w:t>
+      </w:r>
     </w:p>
     <w:sectPr>
       <w:pgSz w:w="12240" w:h="15840"/>

</xml_diff>

<commit_message>
updated a members page and home page
</commit_message>
<xml_diff>
--- a/Susan_and_Alain_TODOs.docx
+++ b/Susan_and_Alain_TODOs.docx
@@ -79,8 +79,14 @@
     <w:p>
       <w:pPr>
         <w:ind w:left="360"/>
-      </w:pPr>
-      <w:r>
+        <w:rPr>
+          <w:b/>
+        </w:rPr>
+      </w:pPr>
+      <w:r>
+        <w:rPr>
+          <w:b/>
+        </w:rPr>
         <w:t>Home</w:t>
       </w:r>
     </w:p>
@@ -113,19 +119,23 @@
       <w:r>
         <w:t>write better text</w:t>
       </w:r>
-      <w:bookmarkStart w:id="0" w:name="_GoBack"/>
-      <w:bookmarkEnd w:id="0"/>
-    </w:p>
-    <w:p>
-      <w:pPr>
-        <w:ind w:left="360"/>
-      </w:pPr>
-    </w:p>
-    <w:p>
-      <w:pPr>
-        <w:ind w:left="360"/>
-      </w:pPr>
-      <w:r>
+    </w:p>
+    <w:p>
+      <w:pPr>
+        <w:ind w:left="360"/>
+      </w:pPr>
+    </w:p>
+    <w:p>
+      <w:pPr>
+        <w:ind w:left="360"/>
+        <w:rPr>
+          <w:b/>
+        </w:rPr>
+      </w:pPr>
+      <w:r>
+        <w:rPr>
+          <w:b/>
+        </w:rPr>
         <w:t>Research</w:t>
       </w:r>
     </w:p>
@@ -156,8 +166,14 @@
     <w:p>
       <w:pPr>
         <w:ind w:left="360"/>
-      </w:pPr>
-      <w:r>
+        <w:rPr>
+          <w:b/>
+        </w:rPr>
+      </w:pPr>
+      <w:r>
+        <w:rPr>
+          <w:b/>
+        </w:rPr>
         <w:t>Publications</w:t>
       </w:r>
     </w:p>
@@ -177,8 +193,14 @@
     <w:p>
       <w:pPr>
         <w:ind w:left="360"/>
-      </w:pPr>
-      <w:r>
+        <w:rPr>
+          <w:b/>
+        </w:rPr>
+      </w:pPr>
+      <w:r>
+        <w:rPr>
+          <w:b/>
+        </w:rPr>
         <w:t>Members</w:t>
       </w:r>
     </w:p>
@@ -206,8 +228,14 @@
     <w:p>
       <w:pPr>
         <w:ind w:left="360"/>
-      </w:pPr>
-      <w:r>
+        <w:rPr>
+          <w:b/>
+        </w:rPr>
+      </w:pPr>
+      <w:r>
+        <w:rPr>
+          <w:b/>
+        </w:rPr>
         <w:t xml:space="preserve">Contact </w:t>
       </w:r>
     </w:p>
@@ -281,6 +309,23 @@
       <w:r>
         <w:t>goat some where</w:t>
       </w:r>
+    </w:p>
+    <w:p>
+      <w:pPr>
+        <w:pStyle w:val="ListParagraph"/>
+        <w:numPr>
+          <w:ilvl w:val="0"/>
+          <w:numId w:val="2"/>
+        </w:numPr>
+        <w:rPr>
+          <w:b/>
+        </w:rPr>
+      </w:pPr>
+      <w:r>
+        <w:t>google webpages</w:t>
+      </w:r>
+      <w:bookmarkStart w:id="0" w:name="_GoBack"/>
+      <w:bookmarkEnd w:id="0"/>
     </w:p>
     <w:sectPr>
       <w:pgSz w:w="12240" w:h="15840"/>

</xml_diff>

<commit_message>
added some server logon info
</commit_message>
<xml_diff>
--- a/Susan_and_Alain_TODOs.docx
+++ b/Susan_and_Alain_TODOs.docx
@@ -301,21 +301,143 @@
           <w:b/>
         </w:rPr>
       </w:pPr>
+    </w:p>
+    <w:p>
+      <w:pPr>
+        <w:rPr>
+          <w:b/>
+        </w:rPr>
+      </w:pPr>
+      <w:r>
+        <w:rPr>
+          <w:b/>
+        </w:rPr>
+        <w:t>#add interesting links that we find useful</w:t>
+      </w:r>
+    </w:p>
+    <w:p>
+      <w:pPr>
+        <w:rPr>
+          <w:b/>
+        </w:rPr>
+      </w:pPr>
+    </w:p>
+    <w:p>
+      <w:r>
+        <w:t>How to:</w:t>
+      </w:r>
+    </w:p>
+    <w:p>
+      <w:pPr>
+        <w:pStyle w:val="ListParagraph"/>
+        <w:numPr>
+          <w:ilvl w:val="0"/>
+          <w:numId w:val="5"/>
+        </w:numPr>
+      </w:pPr>
+      <w:r>
+        <w:t>clone a git repository on the elsamad.ucsf.edu server to elsamadlab.ucsf.edu</w:t>
+      </w:r>
+    </w:p>
+    <w:p>
+      <w:pPr>
+        <w:pStyle w:val="ListParagraph"/>
+        <w:numPr>
+          <w:ilvl w:val="1"/>
+          <w:numId w:val="5"/>
+        </w:numPr>
+      </w:pPr>
+      <w:r>
+        <w:rPr>
+          <w:rFonts w:ascii="Andale Mono" w:hAnsi="Andale Mono" w:cs="Andale Mono"/>
+        </w:rPr>
+        <w:t>sudo git clone ssh://susanychen@elsamad.ucsf.edu:40904/data/code/elsamad_website_syc.git</w:t>
+      </w:r>
+    </w:p>
+    <w:p>
+      <w:pPr>
+        <w:pStyle w:val="ListParagraph"/>
+        <w:numPr>
+          <w:ilvl w:val="0"/>
+          <w:numId w:val="5"/>
+        </w:numPr>
+      </w:pPr>
+      <w:r>
+        <w:t>log on to the elsamad.ucsf.edu server</w:t>
+      </w:r>
+    </w:p>
+    <w:p>
+      <w:pPr>
+        <w:pStyle w:val="ListParagraph"/>
+        <w:numPr>
+          <w:ilvl w:val="1"/>
+          <w:numId w:val="5"/>
+        </w:numPr>
+      </w:pPr>
+      <w:r>
+        <w:t xml:space="preserve">ssh </w:t>
+      </w:r>
+      <w:hyperlink r:id="rId6" w:history="1">
+        <w:r>
+          <w:rPr>
+            <w:rStyle w:val="Hyperlink"/>
+          </w:rPr>
+          <w:t>susanychen@elsamad.ucsf.edu</w:t>
+        </w:r>
+      </w:hyperlink>
+      <w:r>
+        <w:t xml:space="preserve"> -p 40904</w:t>
+      </w:r>
+    </w:p>
+    <w:p>
+      <w:pPr>
+        <w:pStyle w:val="ListParagraph"/>
+        <w:numPr>
+          <w:ilvl w:val="0"/>
+          <w:numId w:val="5"/>
+        </w:numPr>
+      </w:pPr>
+      <w:r>
+        <w:t>log on to the elsamadlab.ucsf.edu server</w:t>
+      </w:r>
+    </w:p>
+    <w:p>
+      <w:pPr>
+        <w:pStyle w:val="ListParagraph"/>
+        <w:numPr>
+          <w:ilvl w:val="1"/>
+          <w:numId w:val="5"/>
+        </w:numPr>
+      </w:pPr>
+      <w:r>
+        <w:t>ssh lab@elsamadlab.ucsf.edu</w:t>
+      </w:r>
+    </w:p>
+    <w:p>
+      <w:pPr>
+        <w:pStyle w:val="ListParagraph"/>
+        <w:numPr>
+          <w:ilvl w:val="0"/>
+          <w:numId w:val="5"/>
+        </w:numPr>
+      </w:pPr>
+      <w:r>
+        <w:t>update the website by pulling from git</w:t>
+      </w:r>
+    </w:p>
+    <w:p>
+      <w:pPr>
+        <w:pStyle w:val="ListParagraph"/>
+        <w:numPr>
+          <w:ilvl w:val="1"/>
+          <w:numId w:val="5"/>
+        </w:numPr>
+      </w:pPr>
+      <w:r>
+        <w:t>sudo git pull origin master</w:t>
+      </w:r>
       <w:bookmarkStart w:id="0" w:name="_GoBack"/>
       <w:bookmarkEnd w:id="0"/>
-    </w:p>
-    <w:p>
-      <w:pPr>
-        <w:rPr>
-          <w:b/>
-        </w:rPr>
-      </w:pPr>
-      <w:r>
-        <w:rPr>
-          <w:b/>
-        </w:rPr>
-        <w:t>#add interesting links that we find useful</w:t>
-      </w:r>
     </w:p>
     <w:sectPr>
       <w:pgSz w:w="12240" w:h="15840"/>
@@ -597,6 +719,95 @@
     </w:lvl>
   </w:abstractNum>
   <w:abstractNum w:abstractNumId="3">
+    <w:nsid w:val="5DCD468D"/>
+    <w:multiLevelType w:val="hybridMultilevel"/>
+    <w:tmpl w:val="53740DC8"/>
+    <w:lvl w:ilvl="0" w:tplc="0409000F">
+      <w:start w:val="1"/>
+      <w:numFmt w:val="decimal"/>
+      <w:lvlText w:val="%1."/>
+      <w:lvlJc w:val="left"/>
+      <w:pPr>
+        <w:ind w:left="720" w:hanging="360"/>
+      </w:pPr>
+      <w:rPr>
+        <w:rFonts w:hint="default"/>
+      </w:rPr>
+    </w:lvl>
+    <w:lvl w:ilvl="1" w:tplc="04090019">
+      <w:start w:val="1"/>
+      <w:numFmt w:val="lowerLetter"/>
+      <w:lvlText w:val="%2."/>
+      <w:lvlJc w:val="left"/>
+      <w:pPr>
+        <w:ind w:left="1440" w:hanging="360"/>
+      </w:pPr>
+    </w:lvl>
+    <w:lvl w:ilvl="2" w:tplc="0409001B" w:tentative="1">
+      <w:start w:val="1"/>
+      <w:numFmt w:val="lowerRoman"/>
+      <w:lvlText w:val="%3."/>
+      <w:lvlJc w:val="right"/>
+      <w:pPr>
+        <w:ind w:left="2160" w:hanging="180"/>
+      </w:pPr>
+    </w:lvl>
+    <w:lvl w:ilvl="3" w:tplc="0409000F" w:tentative="1">
+      <w:start w:val="1"/>
+      <w:numFmt w:val="decimal"/>
+      <w:lvlText w:val="%4."/>
+      <w:lvlJc w:val="left"/>
+      <w:pPr>
+        <w:ind w:left="2880" w:hanging="360"/>
+      </w:pPr>
+    </w:lvl>
+    <w:lvl w:ilvl="4" w:tplc="04090019" w:tentative="1">
+      <w:start w:val="1"/>
+      <w:numFmt w:val="lowerLetter"/>
+      <w:lvlText w:val="%5."/>
+      <w:lvlJc w:val="left"/>
+      <w:pPr>
+        <w:ind w:left="3600" w:hanging="360"/>
+      </w:pPr>
+    </w:lvl>
+    <w:lvl w:ilvl="5" w:tplc="0409001B" w:tentative="1">
+      <w:start w:val="1"/>
+      <w:numFmt w:val="lowerRoman"/>
+      <w:lvlText w:val="%6."/>
+      <w:lvlJc w:val="right"/>
+      <w:pPr>
+        <w:ind w:left="4320" w:hanging="180"/>
+      </w:pPr>
+    </w:lvl>
+    <w:lvl w:ilvl="6" w:tplc="0409000F" w:tentative="1">
+      <w:start w:val="1"/>
+      <w:numFmt w:val="decimal"/>
+      <w:lvlText w:val="%7."/>
+      <w:lvlJc w:val="left"/>
+      <w:pPr>
+        <w:ind w:left="5040" w:hanging="360"/>
+      </w:pPr>
+    </w:lvl>
+    <w:lvl w:ilvl="7" w:tplc="04090019" w:tentative="1">
+      <w:start w:val="1"/>
+      <w:numFmt w:val="lowerLetter"/>
+      <w:lvlText w:val="%8."/>
+      <w:lvlJc w:val="left"/>
+      <w:pPr>
+        <w:ind w:left="5760" w:hanging="360"/>
+      </w:pPr>
+    </w:lvl>
+    <w:lvl w:ilvl="8" w:tplc="0409001B" w:tentative="1">
+      <w:start w:val="1"/>
+      <w:numFmt w:val="lowerRoman"/>
+      <w:lvlText w:val="%9."/>
+      <w:lvlJc w:val="right"/>
+      <w:pPr>
+        <w:ind w:left="6480" w:hanging="180"/>
+      </w:pPr>
+    </w:lvl>
+  </w:abstractNum>
+  <w:abstractNum w:abstractNumId="4">
     <w:nsid w:val="70DE3458"/>
     <w:multiLevelType w:val="hybridMultilevel"/>
     <w:tmpl w:val="4E882CAE"/>
@@ -695,6 +906,9 @@
     <w:abstractNumId w:val="2"/>
   </w:num>
   <w:num w:numId="4">
+    <w:abstractNumId w:val="4"/>
+  </w:num>
+  <w:num w:numId="5">
     <w:abstractNumId w:val="3"/>
   </w:num>
 </w:numbering>
@@ -894,6 +1108,17 @@
       <w:contextualSpacing/>
     </w:pPr>
   </w:style>
+  <w:style w:type="character" w:styleId="Hyperlink">
+    <w:name w:val="Hyperlink"/>
+    <w:basedOn w:val="DefaultParagraphFont"/>
+    <w:uiPriority w:val="99"/>
+    <w:unhideWhenUsed/>
+    <w:rsid w:val="00DF5925"/>
+    <w:rPr>
+      <w:color w:val="0000FF" w:themeColor="hyperlink"/>
+      <w:u w:val="single"/>
+    </w:rPr>
+  </w:style>
 </w:styles>
 </file>
 
@@ -1090,6 +1315,17 @@
       <w:ind w:left="720"/>
       <w:contextualSpacing/>
     </w:pPr>
+  </w:style>
+  <w:style w:type="character" w:styleId="Hyperlink">
+    <w:name w:val="Hyperlink"/>
+    <w:basedOn w:val="DefaultParagraphFont"/>
+    <w:uiPriority w:val="99"/>
+    <w:unhideWhenUsed/>
+    <w:rsid w:val="00DF5925"/>
+    <w:rPr>
+      <w:color w:val="0000FF" w:themeColor="hyperlink"/>
+      <w:u w:val="single"/>
+    </w:rPr>
   </w:style>
 </w:styles>
 </file>

</xml_diff>